<commit_message>
PPT of C3-C5 优化 by 李新
</commit_message>
<xml_diff>
--- a/课程/第3章 智能小白/第1-2节-无线控制：遥控小车/第1节-实施方案.docx
+++ b/课程/第3章 智能小白/第1-2节-无线控制：遥控小车/第1节-实施方案.docx
@@ -554,7 +554,7 @@
         <w:spacing w:line="360" w:lineRule="auto"/>
         <w:ind w:firstLineChars="200" w:firstLine="420"/>
         <w:rPr>
-          <w:rFonts w:ascii="Times New Roman" w:eastAsia="宋体" w:hAnsi="Times New Roman" w:cs="Times New Roman" w:hint="eastAsia"/>
+          <w:rFonts w:ascii="Times New Roman" w:eastAsia="宋体" w:hAnsi="Times New Roman" w:cs="Times New Roman"/>
         </w:rPr>
       </w:pPr>
       <w:r>
@@ -573,7 +573,63 @@
         <w:rPr>
           <w:rFonts w:ascii="Times New Roman" w:eastAsia="宋体" w:hAnsi="Times New Roman" w:cs="Times New Roman" w:hint="eastAsia"/>
         </w:rPr>
-        <w:t>硬件连接</w:t>
+        <w:t>硬件</w:t>
+      </w:r>
+      <w:bookmarkStart w:id="0" w:name="_GoBack"/>
+      <w:r>
+        <w:rPr>
+          <w:rFonts w:ascii="Times New Roman" w:eastAsia="宋体" w:hAnsi="Times New Roman" w:cs="Times New Roman" w:hint="eastAsia"/>
+        </w:rPr>
+        <w:t>连接</w:t>
+      </w:r>
+      <w:bookmarkEnd w:id="0"/>
+    </w:p>
+    <w:p>
+      <w:pPr>
+        <w:spacing w:line="360" w:lineRule="auto"/>
+        <w:ind w:firstLineChars="200" w:firstLine="420"/>
+        <w:rPr>
+          <w:rFonts w:ascii="Times New Roman" w:eastAsia="宋体" w:hAnsi="Times New Roman" w:cs="Times New Roman"/>
+        </w:rPr>
+      </w:pPr>
+      <w:r>
+        <w:rPr>
+          <w:rFonts w:ascii="Times New Roman" w:eastAsia="宋体" w:hAnsi="Times New Roman" w:cs="Times New Roman" w:hint="eastAsia"/>
+        </w:rPr>
+        <w:t>（</w:t>
+      </w:r>
+      <w:r>
+        <w:rPr>
+          <w:rFonts w:ascii="Times New Roman" w:eastAsia="宋体" w:hAnsi="Times New Roman" w:cs="Times New Roman" w:hint="eastAsia"/>
+        </w:rPr>
+        <w:t>1</w:t>
+      </w:r>
+      <w:r>
+        <w:rPr>
+          <w:rFonts w:ascii="Times New Roman" w:eastAsia="宋体" w:hAnsi="Times New Roman" w:cs="Times New Roman" w:hint="eastAsia"/>
+        </w:rPr>
+        <w:t>）</w:t>
+      </w:r>
+      <w:r>
+        <w:rPr>
+          <w:rFonts w:ascii="Times New Roman" w:eastAsia="宋体" w:hAnsi="Times New Roman" w:cs="Times New Roman" w:hint="eastAsia"/>
+          <w:color w:val="FF0000"/>
+        </w:rPr>
+        <w:t>这里讲清楚</w:t>
+      </w:r>
+      <w:r>
+        <w:rPr>
+          <w:rFonts w:ascii="Times New Roman" w:eastAsia="宋体" w:hAnsi="Times New Roman" w:cs="Times New Roman" w:hint="eastAsia"/>
+          <w:color w:val="FF0000"/>
+        </w:rPr>
+        <w:t>第一步</w:t>
+      </w:r>
+      <w:r>
+        <w:rPr>
+          <w:rFonts w:ascii="Times New Roman" w:eastAsia="宋体" w:hAnsi="Times New Roman" w:cs="Times New Roman" w:hint="eastAsia"/>
+          <w:color w:val="FF0000"/>
+        </w:rPr>
+        <w:t>需要连接什么，如何连接等问题。</w:t>
       </w:r>
     </w:p>
     <w:p>
@@ -632,6 +688,7 @@
         <w:rPr>
           <w:rFonts w:hint="eastAsia"/>
         </w:rPr>
+        <w:lastRenderedPageBreak/>
         <w:t>（</w:t>
       </w:r>
       <w:r>
@@ -681,7 +738,6 @@
         <w:rPr>
           <w:noProof/>
         </w:rPr>
-        <w:lastRenderedPageBreak/>
         <w:drawing>
           <wp:inline distT="0" distB="0" distL="0" distR="0" wp14:anchorId="50CC99A4" wp14:editId="50484E30">
             <wp:extent cx="2433408" cy="2647569"/>
@@ -1233,6 +1289,7 @@
         <w:rPr>
           <w:rFonts w:ascii="Times New Roman" w:eastAsia="宋体" w:hAnsi="Times New Roman" w:cs="Times New Roman" w:hint="eastAsia"/>
         </w:rPr>
+        <w:lastRenderedPageBreak/>
         <w:t>2.</w:t>
       </w:r>
       <w:r>
@@ -1266,7 +1323,6 @@
         <w:rPr>
           <w:rFonts w:ascii="Times New Roman" w:eastAsia="宋体" w:hAnsi="Times New Roman" w:cs="Times New Roman" w:hint="eastAsia"/>
         </w:rPr>
-        <w:lastRenderedPageBreak/>
         <w:t>3.</w:t>
       </w:r>
       <w:r>
@@ -1526,8 +1582,128 @@
           <w:sz w:val="24"/>
         </w:rPr>
       </w:pPr>
-      <w:bookmarkStart w:id="0" w:name="_GoBack"/>
-      <w:bookmarkEnd w:id="0"/>
+      <w:r>
+        <w:rPr>
+          <w:rFonts w:ascii="Times New Roman" w:eastAsia="宋体" w:hAnsi="Times New Roman" w:cs="Times New Roman" w:hint="eastAsia"/>
+          <w:sz w:val="24"/>
+        </w:rPr>
+        <w:t>【代码详解】</w:t>
+      </w:r>
+    </w:p>
+    <w:p>
+      <w:pPr>
+        <w:spacing w:line="360" w:lineRule="auto"/>
+        <w:ind w:firstLineChars="200" w:firstLine="420"/>
+        <w:outlineLvl w:val="1"/>
+        <w:rPr>
+          <w:rFonts w:ascii="Times New Roman" w:eastAsia="宋体" w:hAnsi="Times New Roman" w:cs="Times New Roman"/>
+        </w:rPr>
+      </w:pPr>
+      <w:r>
+        <w:rPr>
+          <w:rFonts w:ascii="Times New Roman" w:eastAsia="宋体" w:hAnsi="Times New Roman" w:cs="Times New Roman" w:hint="eastAsia"/>
+        </w:rPr>
+        <w:t>一、</w:t>
+      </w:r>
+      <w:r>
+        <w:rPr>
+          <w:rFonts w:ascii="Times New Roman" w:eastAsia="宋体" w:hAnsi="Times New Roman" w:cs="Times New Roman" w:hint="eastAsia"/>
+        </w:rPr>
+        <w:t>温湿度传感器</w:t>
+      </w:r>
+    </w:p>
+    <w:p>
+      <w:pPr>
+        <w:spacing w:line="360" w:lineRule="auto"/>
+        <w:ind w:firstLineChars="200" w:firstLine="420"/>
+        <w:rPr>
+          <w:rFonts w:ascii="Times New Roman" w:eastAsia="宋体" w:hAnsi="Times New Roman" w:cs="Times New Roman"/>
+        </w:rPr>
+      </w:pPr>
+      <w:r>
+        <w:rPr>
+          <w:rFonts w:ascii="Times New Roman" w:eastAsia="宋体" w:hAnsi="Times New Roman" w:cs="Times New Roman" w:hint="eastAsia"/>
+        </w:rPr>
+        <w:t>附上具体代码</w:t>
+      </w:r>
+    </w:p>
+    <w:p>
+      <w:pPr>
+        <w:spacing w:line="360" w:lineRule="auto"/>
+        <w:ind w:firstLineChars="200" w:firstLine="420"/>
+        <w:outlineLvl w:val="1"/>
+        <w:rPr>
+          <w:rFonts w:ascii="Times New Roman" w:eastAsia="宋体" w:hAnsi="Times New Roman" w:cs="Times New Roman"/>
+        </w:rPr>
+      </w:pPr>
+      <w:r>
+        <w:rPr>
+          <w:rFonts w:ascii="Times New Roman" w:eastAsia="宋体" w:hAnsi="Times New Roman" w:cs="Times New Roman" w:hint="eastAsia"/>
+        </w:rPr>
+        <w:t>二、超声波传感器</w:t>
+      </w:r>
+    </w:p>
+    <w:p>
+      <w:pPr>
+        <w:spacing w:line="360" w:lineRule="auto"/>
+        <w:ind w:firstLineChars="200" w:firstLine="420"/>
+        <w:rPr>
+          <w:rFonts w:ascii="Times New Roman" w:eastAsia="宋体" w:hAnsi="Times New Roman" w:cs="Times New Roman"/>
+        </w:rPr>
+      </w:pPr>
+      <w:r>
+        <w:rPr>
+          <w:rFonts w:ascii="Times New Roman" w:eastAsia="宋体" w:hAnsi="Times New Roman" w:cs="Times New Roman" w:hint="eastAsia"/>
+        </w:rPr>
+        <w:t>附上具体代码</w:t>
+      </w:r>
+    </w:p>
+    <w:p>
+      <w:pPr>
+        <w:spacing w:line="360" w:lineRule="auto"/>
+        <w:ind w:firstLineChars="200" w:firstLine="420"/>
+        <w:outlineLvl w:val="1"/>
+        <w:rPr>
+          <w:rFonts w:ascii="Times New Roman" w:eastAsia="宋体" w:hAnsi="Times New Roman" w:cs="Times New Roman"/>
+        </w:rPr>
+      </w:pPr>
+      <w:r>
+        <w:rPr>
+          <w:rFonts w:ascii="Times New Roman" w:eastAsia="宋体" w:hAnsi="Times New Roman" w:cs="Times New Roman" w:hint="eastAsia"/>
+        </w:rPr>
+        <w:t>三、</w:t>
+      </w:r>
+      <w:r>
+        <w:rPr>
+          <w:rFonts w:ascii="Times New Roman" w:eastAsia="宋体" w:hAnsi="Times New Roman" w:cs="Times New Roman" w:hint="eastAsia"/>
+        </w:rPr>
+        <w:t>温湿度传感器变化曲线</w:t>
+      </w:r>
+    </w:p>
+    <w:p>
+      <w:pPr>
+        <w:spacing w:line="360" w:lineRule="auto"/>
+        <w:ind w:firstLineChars="200" w:firstLine="420"/>
+        <w:rPr>
+          <w:rFonts w:ascii="Times New Roman" w:eastAsia="宋体" w:hAnsi="Times New Roman" w:cs="Times New Roman"/>
+        </w:rPr>
+      </w:pPr>
+      <w:r>
+        <w:rPr>
+          <w:rFonts w:ascii="Times New Roman" w:eastAsia="宋体" w:hAnsi="Times New Roman" w:cs="Times New Roman" w:hint="eastAsia"/>
+        </w:rPr>
+        <w:t>附上具体代码</w:t>
+      </w:r>
+    </w:p>
+    <w:p>
+      <w:pPr>
+        <w:spacing w:line="360" w:lineRule="auto"/>
+        <w:outlineLvl w:val="0"/>
+        <w:rPr>
+          <w:rFonts w:ascii="Times New Roman" w:eastAsia="宋体" w:hAnsi="Times New Roman" w:cs="Times New Roman"/>
+          <w:sz w:val="24"/>
+        </w:rPr>
+      </w:pPr>
       <w:r>
         <w:rPr>
           <w:rFonts w:ascii="Times New Roman" w:eastAsia="宋体" w:hAnsi="Times New Roman" w:cs="Times New Roman" w:hint="eastAsia"/>

</xml_diff>